<commit_message>
Integrated Additional Classifiers for Model Comparison alongwith Documentation
</commit_message>
<xml_diff>
--- a/src/Classifier_Report.docx
+++ b/src/Classifier_Report.docx
@@ -136,8 +136,6 @@
       <w:r>
         <w:t>Objective</w:t>
       </w:r>
-      <w:bookmarkStart w:id="3" w:name="_GoBack"/>
-      <w:bookmarkEnd w:id="3"/>
     </w:p>
     <w:p>
       <w:pPr>
@@ -160,30 +158,7 @@
           <w:sz w:val="26"/>
           <w:szCs w:val="26"/>
         </w:rPr>
-        <w:t xml:space="preserve">The goal of this project is to classify resumes based on the skills extracted from them using machine learning classifiers: Support Vector Machine (SVM), Random Forest, and </w:t>
-      </w:r>
-      <w:proofErr w:type="spellStart"/>
-      <w:r>
-        <w:rPr>
-          <w:sz w:val="26"/>
-          <w:szCs w:val="26"/>
-        </w:rPr>
-        <w:t>XGBoost</w:t>
-      </w:r>
-      <w:proofErr w:type="spellEnd"/>
-      <w:r>
-        <w:rPr>
-          <w:sz w:val="26"/>
-          <w:szCs w:val="26"/>
-        </w:rPr>
-        <w:t>. The classifiers are evaluated using both cross-validation and test set per</w:t>
-      </w:r>
-      <w:r>
-        <w:rPr>
-          <w:sz w:val="26"/>
-          <w:szCs w:val="26"/>
-        </w:rPr>
-        <w:t>formance metrics.</w:t>
+        <w:t>The goal of this project is to classify resumes based on the skills extracted from them using machine learning classifiers: Support Vector Machine (SVM), Random Forest, and XGBoost. The classifiers are evaluated using both cross-validation and test set performance metrics.</w:t>
       </w:r>
     </w:p>
     <w:p>
@@ -202,8 +177,8 @@
           <w:szCs w:val="32"/>
         </w:rPr>
       </w:pPr>
-      <w:bookmarkStart w:id="4" w:name="_la5jp5tnimjw" w:colFirst="0" w:colLast="0"/>
-      <w:bookmarkEnd w:id="4"/>
+      <w:bookmarkStart w:id="3" w:name="_la5jp5tnimjw" w:colFirst="0" w:colLast="0"/>
+      <w:bookmarkEnd w:id="3"/>
       <w:r>
         <w:rPr>
           <w:sz w:val="32"/>
@@ -282,14 +257,7 @@
           <w:sz w:val="26"/>
           <w:szCs w:val="26"/>
         </w:rPr>
-        <w:t>: A cleaning function is applied to preprocess the resume text by removing URLs, special characters, and converting text to lowercase</w:t>
-      </w:r>
-      <w:r>
-        <w:rPr>
-          <w:sz w:val="26"/>
-          <w:szCs w:val="26"/>
-        </w:rPr>
-        <w:t>.</w:t>
+        <w:t>: A cleaning function is applied to preprocess the resume text by removing URLs, special characters, and converting text to lowercase.</w:t>
       </w:r>
     </w:p>
     <w:p>
@@ -347,23 +315,7 @@
           <w:sz w:val="26"/>
           <w:szCs w:val="26"/>
         </w:rPr>
-        <w:t xml:space="preserve">: The skills are transformed into a TF-IDF </w:t>
-      </w:r>
-      <w:proofErr w:type="gramStart"/>
-      <w:r>
-        <w:rPr>
-          <w:sz w:val="26"/>
-          <w:szCs w:val="26"/>
-        </w:rPr>
-        <w:t>representation</w:t>
-      </w:r>
-      <w:proofErr w:type="gramEnd"/>
-      <w:r>
-        <w:rPr>
-          <w:sz w:val="26"/>
-          <w:szCs w:val="26"/>
-        </w:rPr>
-        <w:t xml:space="preserve"> for model training.</w:t>
+        <w:t>: The skills are transformed into a TF-IDF representation for model training.</w:t>
       </w:r>
     </w:p>
     <w:p>
@@ -392,16 +344,8 @@
           <w:sz w:val="26"/>
           <w:szCs w:val="26"/>
         </w:rPr>
-        <w:t>: The categorical labels (categories of res</w:t>
-      </w:r>
-      <w:r>
-        <w:rPr>
-          <w:sz w:val="26"/>
-          <w:szCs w:val="26"/>
-        </w:rPr>
-        <w:t xml:space="preserve">umes) are encoded using </w:t>
-      </w:r>
-      <w:proofErr w:type="spellStart"/>
+        <w:t xml:space="preserve">: The categorical labels (categories of resumes) are encoded using </w:t>
+      </w:r>
       <w:r>
         <w:rPr>
           <w:rFonts w:ascii="Roboto Mono" w:eastAsia="Roboto Mono" w:hAnsi="Roboto Mono" w:cs="Roboto Mono"/>
@@ -411,7 +355,6 @@
         </w:rPr>
         <w:t>LabelEncoder</w:t>
       </w:r>
-      <w:proofErr w:type="spellEnd"/>
       <w:r>
         <w:rPr>
           <w:sz w:val="26"/>
@@ -465,12 +408,32 @@
           <w:szCs w:val="32"/>
         </w:rPr>
       </w:pPr>
-      <w:r>
+      <w:bookmarkStart w:id="4" w:name="_GoBack"/>
+      <w:bookmarkEnd w:id="4"/>
+    </w:p>
+    <w:p>
+      <w:pPr>
+        <w:pBdr>
+          <w:top w:val="nil"/>
+          <w:left w:val="nil"/>
+          <w:bottom w:val="nil"/>
+          <w:right w:val="nil"/>
+          <w:between w:val="nil"/>
+        </w:pBdr>
+        <w:jc w:val="both"/>
         <w:rPr>
           <w:b/>
           <w:sz w:val="32"/>
           <w:szCs w:val="32"/>
         </w:rPr>
+      </w:pPr>
+      <w:r>
+        <w:rPr>
+          <w:b/>
+          <w:sz w:val="32"/>
+          <w:szCs w:val="32"/>
+        </w:rPr>
+        <w:lastRenderedPageBreak/>
         <w:t>Model Training and Evaluation</w:t>
       </w:r>
     </w:p>
@@ -547,21 +510,12 @@
           <w:szCs w:val="26"/>
         </w:rPr>
       </w:pPr>
-      <w:proofErr w:type="spellStart"/>
-      <w:r>
-        <w:rPr>
-          <w:sz w:val="26"/>
-          <w:szCs w:val="26"/>
-        </w:rPr>
-        <w:t>XGBoost</w:t>
-      </w:r>
-      <w:proofErr w:type="spellEnd"/>
-      <w:r>
-        <w:rPr>
-          <w:sz w:val="26"/>
-          <w:szCs w:val="26"/>
-        </w:rPr>
-        <w:t xml:space="preserve"> Classifier</w:t>
+      <w:r>
+        <w:rPr>
+          <w:sz w:val="26"/>
+          <w:szCs w:val="26"/>
+        </w:rPr>
+        <w:t>XGBoost Classifier</w:t>
       </w:r>
     </w:p>
     <w:p>
@@ -754,6 +708,12 @@
       <w:pPr>
         <w:spacing w:before="240" w:after="240"/>
         <w:ind w:left="0"/>
+      </w:pPr>
+    </w:p>
+    <w:p>
+      <w:pPr>
+        <w:spacing w:before="240" w:after="240"/>
+        <w:ind w:left="0"/>
         <w:rPr>
           <w:b/>
           <w:sz w:val="32"/>
@@ -766,15 +726,7 @@
           <w:sz w:val="32"/>
           <w:szCs w:val="32"/>
         </w:rPr>
-        <w:t>Cross-Va</w:t>
-      </w:r>
-      <w:r>
-        <w:rPr>
-          <w:b/>
-          <w:sz w:val="32"/>
-          <w:szCs w:val="32"/>
-        </w:rPr>
-        <w:t>lidation and Test Set Performance</w:t>
+        <w:t>Cross-Validation and Test Set Performance</w:t>
       </w:r>
     </w:p>
     <w:p>
@@ -803,8 +755,6 @@
           <w:szCs w:val="26"/>
         </w:rPr>
       </w:pPr>
-      <w:proofErr w:type="spellStart"/>
-      <w:proofErr w:type="gramStart"/>
       <w:r>
         <w:rPr>
           <w:rStyle w:val="HTMLCode"/>
@@ -814,8 +764,6 @@
         </w:rPr>
         <w:t>make_scorer</w:t>
       </w:r>
-      <w:proofErr w:type="spellEnd"/>
-      <w:proofErr w:type="gramEnd"/>
       <w:r>
         <w:rPr>
           <w:sz w:val="26"/>
@@ -823,7 +771,6 @@
         </w:rPr>
         <w:t xml:space="preserve"> is used to create custom scorer functions that specify </w:t>
       </w:r>
-      <w:proofErr w:type="spellStart"/>
       <w:r>
         <w:rPr>
           <w:rStyle w:val="HTMLCode"/>
@@ -831,17 +778,7 @@
           <w:sz w:val="26"/>
           <w:szCs w:val="26"/>
         </w:rPr>
-        <w:t>zero_division</w:t>
-      </w:r>
-      <w:proofErr w:type="spellEnd"/>
-      <w:r>
-        <w:rPr>
-          <w:rStyle w:val="HTMLCode"/>
-          <w:rFonts w:eastAsia="Open Sans"/>
-          <w:sz w:val="26"/>
-          <w:szCs w:val="26"/>
-        </w:rPr>
-        <w:t>=0</w:t>
+        <w:t>zero_division=0</w:t>
       </w:r>
       <w:r>
         <w:rPr>
@@ -852,6 +789,25 @@
       </w:r>
       <w:r>
         <w:t>.</w:t>
+      </w:r>
+    </w:p>
+    <w:p>
+      <w:pPr>
+        <w:spacing w:before="240" w:after="240"/>
+        <w:ind w:left="0"/>
+        <w:rPr>
+          <w:b/>
+          <w:sz w:val="26"/>
+          <w:szCs w:val="26"/>
+        </w:rPr>
+      </w:pPr>
+      <w:r>
+        <w:rPr>
+          <w:b/>
+          <w:sz w:val="26"/>
+          <w:szCs w:val="26"/>
+        </w:rPr>
+        <w:t xml:space="preserve">  </w:t>
       </w:r>
     </w:p>
     <w:p>
@@ -1446,15 +1402,20 @@
                 <w:szCs w:val="26"/>
               </w:rPr>
             </w:pPr>
-            <w:proofErr w:type="spellStart"/>
             <w:r>
               <w:rPr>
                 <w:sz w:val="26"/>
                 <w:szCs w:val="26"/>
               </w:rPr>
-              <w:t>XGBoost</w:t>
+              <w:t>Xgb</w:t>
             </w:r>
-            <w:proofErr w:type="spellEnd"/>
+            <w:r>
+              <w:rPr>
+                <w:sz w:val="26"/>
+                <w:szCs w:val="26"/>
+              </w:rPr>
+              <w:t>oost</w:t>
+            </w:r>
           </w:p>
         </w:tc>
         <w:tc>
@@ -2167,15 +2128,20 @@
                 <w:szCs w:val="26"/>
               </w:rPr>
             </w:pPr>
-            <w:proofErr w:type="spellStart"/>
             <w:r>
               <w:rPr>
                 <w:sz w:val="26"/>
                 <w:szCs w:val="26"/>
               </w:rPr>
-              <w:t>XGBoost</w:t>
+              <w:t>Xgb</w:t>
             </w:r>
-            <w:proofErr w:type="spellEnd"/>
+            <w:r>
+              <w:rPr>
+                <w:sz w:val="26"/>
+                <w:szCs w:val="26"/>
+              </w:rPr>
+              <w:t>oost</w:t>
+            </w:r>
           </w:p>
         </w:tc>
         <w:tc>
@@ -2399,23 +2365,14 @@
           <w:sz w:val="26"/>
           <w:szCs w:val="26"/>
         </w:rPr>
-        <w:t xml:space="preserve">SVM and </w:t>
-      </w:r>
-      <w:proofErr w:type="spellStart"/>
-      <w:r>
-        <w:rPr>
-          <w:sz w:val="26"/>
-          <w:szCs w:val="26"/>
-        </w:rPr>
-        <w:t>XGBoost</w:t>
-      </w:r>
-      <w:proofErr w:type="spellEnd"/>
-      <w:r>
-        <w:rPr>
-          <w:sz w:val="26"/>
-          <w:szCs w:val="26"/>
-        </w:rPr>
-        <w:t xml:space="preserve"> had identical accuracy, with slightly lower scores compared to Random Forest.</w:t>
+        <w:t>SVM and Xgb</w:t>
+      </w:r>
+      <w:r>
+        <w:rPr>
+          <w:sz w:val="26"/>
+          <w:szCs w:val="26"/>
+        </w:rPr>
+        <w:t>oost had identical accuracy, with slightly lower scores compared to Random Forest.</w:t>
       </w:r>
     </w:p>
     <w:p>
@@ -2447,12 +2404,33 @@
           <w:szCs w:val="26"/>
         </w:rPr>
       </w:pPr>
-      <w:r>
+    </w:p>
+    <w:p>
+      <w:pPr>
+        <w:jc w:val="both"/>
         <w:rPr>
           <w:b/>
           <w:sz w:val="26"/>
           <w:szCs w:val="26"/>
         </w:rPr>
+      </w:pPr>
+    </w:p>
+    <w:p>
+      <w:pPr>
+        <w:jc w:val="both"/>
+        <w:rPr>
+          <w:b/>
+          <w:sz w:val="26"/>
+          <w:szCs w:val="26"/>
+        </w:rPr>
+      </w:pPr>
+      <w:r>
+        <w:rPr>
+          <w:b/>
+          <w:sz w:val="26"/>
+          <w:szCs w:val="26"/>
+        </w:rPr>
+        <w:lastRenderedPageBreak/>
         <w:t>Test Set:</w:t>
       </w:r>
     </w:p>
@@ -2474,14 +2452,7 @@
           <w:sz w:val="26"/>
           <w:szCs w:val="26"/>
         </w:rPr>
-        <w:t>On the test set, all classifiers showed a drop in performance compared to cross-validation, which is typical when moving from training/validation to uns</w:t>
-      </w:r>
-      <w:r>
-        <w:rPr>
-          <w:sz w:val="26"/>
-          <w:szCs w:val="26"/>
-        </w:rPr>
-        <w:t>een data.</w:t>
+        <w:t>On the test set, all classifiers showed a drop in performance compared to cross-validation, which is typical when moving from training/validation to unseen data.</w:t>
       </w:r>
     </w:p>
     <w:p>
@@ -2541,37 +2512,7 @@
           <w:sz w:val="26"/>
           <w:szCs w:val="26"/>
         </w:rPr>
-        <w:t>The Random Forest classifier demonstrated the best performance in terms of accuracy and F1 score during cross-validat</w:t>
-      </w:r>
-      <w:r>
-        <w:rPr>
-          <w:sz w:val="26"/>
-          <w:szCs w:val="26"/>
-        </w:rPr>
-        <w:t xml:space="preserve">ion. However, the SVM model exhibited a higher precision on the test set, suggesting that while it may be less accurate overall, it was better at minimizing false positives. Further </w:t>
-      </w:r>
-      <w:proofErr w:type="spellStart"/>
-      <w:r>
-        <w:rPr>
-          <w:sz w:val="26"/>
-          <w:szCs w:val="26"/>
-        </w:rPr>
-        <w:t>hyperparameter</w:t>
-      </w:r>
-      <w:proofErr w:type="spellEnd"/>
-      <w:r>
-        <w:rPr>
-          <w:sz w:val="26"/>
-          <w:szCs w:val="26"/>
-        </w:rPr>
-        <w:t xml:space="preserve"> tuning and feature engineering could improve the performanc</w:t>
-      </w:r>
-      <w:r>
-        <w:rPr>
-          <w:sz w:val="26"/>
-          <w:szCs w:val="26"/>
-        </w:rPr>
-        <w:t>e of these models.</w:t>
+        <w:t>The Random Forest classifier demonstrated the best performance in terms of accuracy and F1 score during cross-validation. However, the SVM model exhibited a higher precision on the test set, suggesting that while it may be less accurate overall, it was better at minimizing false positives. Further hyperparameter tuning and feature engineering could improve the performance of these models.</w:t>
       </w:r>
     </w:p>
     <w:p>
@@ -2723,7 +2664,7 @@
         <w:rFonts w:ascii="Economica" w:eastAsia="Economica" w:hAnsi="Economica" w:cs="Economica"/>
         <w:noProof/>
       </w:rPr>
-      <w:t>5</w:t>
+      <w:t>2</w:t>
     </w:r>
     <w:r>
       <w:rPr>

</xml_diff>